<commit_message>
Overhauled Conductor to become generic using external command instances Default conductor behaviour replaced with a set of default command classes See DBConductorTest for usage
</commit_message>
<xml_diff>
--- a/doc/Faculty Roles.docx
+++ b/doc/Faculty Roles.docx
@@ -17,16 +17,17 @@
         <w:tblLook w:val="04A0" w:firstRow="1" w:lastRow="0" w:firstColumn="1" w:lastColumn="0" w:noHBand="0" w:noVBand="1"/>
       </w:tblPr>
       <w:tblGrid>
-        <w:gridCol w:w="445"/>
-        <w:gridCol w:w="2610"/>
-        <w:gridCol w:w="1260"/>
-        <w:gridCol w:w="1530"/>
-        <w:gridCol w:w="3505"/>
+        <w:gridCol w:w="444"/>
+        <w:gridCol w:w="2238"/>
+        <w:gridCol w:w="1233"/>
+        <w:gridCol w:w="1140"/>
+        <w:gridCol w:w="1436"/>
+        <w:gridCol w:w="2859"/>
       </w:tblGrid>
       <w:tr>
         <w:tc>
           <w:tcPr>
-            <w:tcW w:w="445" w:type="dxa"/>
+            <w:tcW w:w="444" w:type="dxa"/>
           </w:tcPr>
           <w:p>
             <w:r>
@@ -36,34 +37,37 @@
         </w:tc>
         <w:tc>
           <w:tcPr>
-            <w:tcW w:w="2610" w:type="dxa"/>
-          </w:tcPr>
-          <w:p>
-            <w:proofErr w:type="spellStart"/>
-            <w:r>
-              <w:t>FacultyName</w:t>
-            </w:r>
-            <w:proofErr w:type="spellEnd"/>
-          </w:p>
-        </w:tc>
-        <w:tc>
-          <w:tcPr>
-            <w:tcW w:w="1260" w:type="dxa"/>
-          </w:tcPr>
-          <w:p>
-            <w:proofErr w:type="spellStart"/>
-            <w:r>
-              <w:t>StudyField</w:t>
-            </w:r>
-            <w:proofErr w:type="spellEnd"/>
-            <w:r>
-              <w:t>?</w:t>
-            </w:r>
-          </w:p>
-        </w:tc>
-        <w:tc>
-          <w:tcPr>
-            <w:tcW w:w="1530" w:type="dxa"/>
+            <w:tcW w:w="2238" w:type="dxa"/>
+          </w:tcPr>
+          <w:p>
+            <w:r>
+              <w:t>Faculty Name</w:t>
+            </w:r>
+          </w:p>
+        </w:tc>
+        <w:tc>
+          <w:tcPr>
+            <w:tcW w:w="1233" w:type="dxa"/>
+          </w:tcPr>
+          <w:p>
+            <w:r>
+              <w:t>Study Field?</w:t>
+            </w:r>
+          </w:p>
+        </w:tc>
+        <w:tc>
+          <w:tcPr>
+            <w:tcW w:w="1140" w:type="dxa"/>
+          </w:tcPr>
+          <w:p>
+            <w:r>
+              <w:t>Can Play Melody?</w:t>
+            </w:r>
+          </w:p>
+        </w:tc>
+        <w:tc>
+          <w:tcPr>
+            <w:tcW w:w="1436" w:type="dxa"/>
           </w:tcPr>
           <w:p>
             <w:r>
@@ -73,7 +77,7 @@
         </w:tc>
         <w:tc>
           <w:tcPr>
-            <w:tcW w:w="3505" w:type="dxa"/>
+            <w:tcW w:w="2859" w:type="dxa"/>
           </w:tcPr>
           <w:p>
             <w:r>
@@ -85,17 +89,17 @@
       <w:tr>
         <w:tc>
           <w:tcPr>
-            <w:tcW w:w="445" w:type="dxa"/>
-          </w:tcPr>
-          <w:p>
-            <w:r>
-              <w:t>1</w:t>
-            </w:r>
-          </w:p>
-        </w:tc>
-        <w:tc>
-          <w:tcPr>
-            <w:tcW w:w="2610" w:type="dxa"/>
+            <w:tcW w:w="444" w:type="dxa"/>
+          </w:tcPr>
+          <w:p>
+            <w:r>
+              <w:t>1</w:t>
+            </w:r>
+          </w:p>
+        </w:tc>
+        <w:tc>
+          <w:tcPr>
+            <w:tcW w:w="2238" w:type="dxa"/>
           </w:tcPr>
           <w:p>
             <w:r>
@@ -105,17 +109,27 @@
         </w:tc>
         <w:tc>
           <w:tcPr>
-            <w:tcW w:w="1260" w:type="dxa"/>
-          </w:tcPr>
-          <w:p>
-            <w:r>
-              <w:t>1</w:t>
-            </w:r>
-          </w:p>
-        </w:tc>
-        <w:tc>
-          <w:tcPr>
-            <w:tcW w:w="1530" w:type="dxa"/>
+            <w:tcW w:w="1233" w:type="dxa"/>
+          </w:tcPr>
+          <w:p>
+            <w:r>
+              <w:t>1</w:t>
+            </w:r>
+          </w:p>
+        </w:tc>
+        <w:tc>
+          <w:tcPr>
+            <w:tcW w:w="1140" w:type="dxa"/>
+          </w:tcPr>
+          <w:p>
+            <w:r>
+              <w:t>1</w:t>
+            </w:r>
+          </w:p>
+        </w:tc>
+        <w:tc>
+          <w:tcPr>
+            <w:tcW w:w="1436" w:type="dxa"/>
           </w:tcPr>
           <w:p>
             <w:r>
@@ -125,7 +139,7 @@
         </w:tc>
         <w:tc>
           <w:tcPr>
-            <w:tcW w:w="3505" w:type="dxa"/>
+            <w:tcW w:w="2859" w:type="dxa"/>
           </w:tcPr>
           <w:p>
             <w:r>
@@ -137,7 +151,7 @@
       <w:tr>
         <w:tc>
           <w:tcPr>
-            <w:tcW w:w="445" w:type="dxa"/>
+            <w:tcW w:w="444" w:type="dxa"/>
           </w:tcPr>
           <w:p>
             <w:r>
@@ -147,7 +161,7 @@
         </w:tc>
         <w:tc>
           <w:tcPr>
-            <w:tcW w:w="2610" w:type="dxa"/>
+            <w:tcW w:w="2238" w:type="dxa"/>
           </w:tcPr>
           <w:p>
             <w:r>
@@ -157,17 +171,27 @@
         </w:tc>
         <w:tc>
           <w:tcPr>
-            <w:tcW w:w="1260" w:type="dxa"/>
-          </w:tcPr>
-          <w:p>
-            <w:r>
-              <w:t>1</w:t>
-            </w:r>
-          </w:p>
-        </w:tc>
-        <w:tc>
-          <w:tcPr>
-            <w:tcW w:w="1530" w:type="dxa"/>
+            <w:tcW w:w="1233" w:type="dxa"/>
+          </w:tcPr>
+          <w:p>
+            <w:r>
+              <w:t>1</w:t>
+            </w:r>
+          </w:p>
+        </w:tc>
+        <w:tc>
+          <w:tcPr>
+            <w:tcW w:w="1140" w:type="dxa"/>
+          </w:tcPr>
+          <w:p>
+            <w:r>
+              <w:t>1</w:t>
+            </w:r>
+          </w:p>
+        </w:tc>
+        <w:tc>
+          <w:tcPr>
+            <w:tcW w:w="1436" w:type="dxa"/>
           </w:tcPr>
           <w:p>
             <w:r>
@@ -177,7 +201,7 @@
         </w:tc>
         <w:tc>
           <w:tcPr>
-            <w:tcW w:w="3505" w:type="dxa"/>
+            <w:tcW w:w="2859" w:type="dxa"/>
           </w:tcPr>
           <w:p>
             <w:r>
@@ -189,7 +213,7 @@
       <w:tr>
         <w:tc>
           <w:tcPr>
-            <w:tcW w:w="445" w:type="dxa"/>
+            <w:tcW w:w="444" w:type="dxa"/>
           </w:tcPr>
           <w:p>
             <w:r>
@@ -199,7 +223,7 @@
         </w:tc>
         <w:tc>
           <w:tcPr>
-            <w:tcW w:w="2610" w:type="dxa"/>
+            <w:tcW w:w="2238" w:type="dxa"/>
           </w:tcPr>
           <w:p>
             <w:r>
@@ -209,17 +233,27 @@
         </w:tc>
         <w:tc>
           <w:tcPr>
-            <w:tcW w:w="1260" w:type="dxa"/>
-          </w:tcPr>
-          <w:p>
-            <w:r>
-              <w:t>1</w:t>
-            </w:r>
-          </w:p>
-        </w:tc>
-        <w:tc>
-          <w:tcPr>
-            <w:tcW w:w="1530" w:type="dxa"/>
+            <w:tcW w:w="1233" w:type="dxa"/>
+          </w:tcPr>
+          <w:p>
+            <w:r>
+              <w:t>1</w:t>
+            </w:r>
+          </w:p>
+        </w:tc>
+        <w:tc>
+          <w:tcPr>
+            <w:tcW w:w="1140" w:type="dxa"/>
+          </w:tcPr>
+          <w:p>
+            <w:r>
+              <w:t>1</w:t>
+            </w:r>
+          </w:p>
+        </w:tc>
+        <w:tc>
+          <w:tcPr>
+            <w:tcW w:w="1436" w:type="dxa"/>
           </w:tcPr>
           <w:p>
             <w:r>
@@ -229,7 +263,7 @@
         </w:tc>
         <w:tc>
           <w:tcPr>
-            <w:tcW w:w="3505" w:type="dxa"/>
+            <w:tcW w:w="2859" w:type="dxa"/>
           </w:tcPr>
           <w:p/>
         </w:tc>
@@ -237,7 +271,7 @@
       <w:tr>
         <w:tc>
           <w:tcPr>
-            <w:tcW w:w="445" w:type="dxa"/>
+            <w:tcW w:w="444" w:type="dxa"/>
           </w:tcPr>
           <w:p>
             <w:r>
@@ -247,7 +281,7 @@
         </w:tc>
         <w:tc>
           <w:tcPr>
-            <w:tcW w:w="2610" w:type="dxa"/>
+            <w:tcW w:w="2238" w:type="dxa"/>
           </w:tcPr>
           <w:p>
             <w:r>
@@ -257,33 +291,37 @@
         </w:tc>
         <w:tc>
           <w:tcPr>
-            <w:tcW w:w="1260" w:type="dxa"/>
-          </w:tcPr>
-          <w:p>
-            <w:r>
-              <w:t>1</w:t>
-            </w:r>
-          </w:p>
-        </w:tc>
-        <w:tc>
-          <w:tcPr>
-            <w:tcW w:w="1530" w:type="dxa"/>
-          </w:tcPr>
-          <w:p>
-            <w:r>
-              <w:t xml:space="preserve">Synth (Square or </w:t>
-            </w:r>
-            <w:r>
-              <w:t>Sawtooth</w:t>
-            </w:r>
-            <w:r>
-              <w:t>)</w:t>
-            </w:r>
-          </w:p>
-        </w:tc>
-        <w:tc>
-          <w:tcPr>
-            <w:tcW w:w="3505" w:type="dxa"/>
+            <w:tcW w:w="1233" w:type="dxa"/>
+          </w:tcPr>
+          <w:p>
+            <w:r>
+              <w:t>1</w:t>
+            </w:r>
+          </w:p>
+        </w:tc>
+        <w:tc>
+          <w:tcPr>
+            <w:tcW w:w="1140" w:type="dxa"/>
+          </w:tcPr>
+          <w:p>
+            <w:r>
+              <w:t>1</w:t>
+            </w:r>
+          </w:p>
+        </w:tc>
+        <w:tc>
+          <w:tcPr>
+            <w:tcW w:w="1436" w:type="dxa"/>
+          </w:tcPr>
+          <w:p>
+            <w:r>
+              <w:t>Synth (Square or Sawtooth)</w:t>
+            </w:r>
+          </w:p>
+        </w:tc>
+        <w:tc>
+          <w:tcPr>
+            <w:tcW w:w="2859" w:type="dxa"/>
           </w:tcPr>
           <w:p/>
         </w:tc>
@@ -291,7 +329,7 @@
       <w:tr>
         <w:tc>
           <w:tcPr>
-            <w:tcW w:w="445" w:type="dxa"/>
+            <w:tcW w:w="444" w:type="dxa"/>
           </w:tcPr>
           <w:p>
             <w:r>
@@ -301,7 +339,7 @@
         </w:tc>
         <w:tc>
           <w:tcPr>
-            <w:tcW w:w="2610" w:type="dxa"/>
+            <w:tcW w:w="2238" w:type="dxa"/>
           </w:tcPr>
           <w:p>
             <w:r>
@@ -311,17 +349,27 @@
         </w:tc>
         <w:tc>
           <w:tcPr>
-            <w:tcW w:w="1260" w:type="dxa"/>
-          </w:tcPr>
-          <w:p>
-            <w:r>
-              <w:t>1</w:t>
-            </w:r>
-          </w:p>
-        </w:tc>
-        <w:tc>
-          <w:tcPr>
-            <w:tcW w:w="1530" w:type="dxa"/>
+            <w:tcW w:w="1233" w:type="dxa"/>
+          </w:tcPr>
+          <w:p>
+            <w:r>
+              <w:t>1</w:t>
+            </w:r>
+          </w:p>
+        </w:tc>
+        <w:tc>
+          <w:tcPr>
+            <w:tcW w:w="1140" w:type="dxa"/>
+          </w:tcPr>
+          <w:p>
+            <w:r>
+              <w:t>1</w:t>
+            </w:r>
+          </w:p>
+        </w:tc>
+        <w:tc>
+          <w:tcPr>
+            <w:tcW w:w="1436" w:type="dxa"/>
           </w:tcPr>
           <w:p>
             <w:r>
@@ -331,7 +379,7 @@
         </w:tc>
         <w:tc>
           <w:tcPr>
-            <w:tcW w:w="3505" w:type="dxa"/>
+            <w:tcW w:w="2859" w:type="dxa"/>
           </w:tcPr>
           <w:p/>
         </w:tc>
@@ -339,7 +387,7 @@
       <w:tr>
         <w:tc>
           <w:tcPr>
-            <w:tcW w:w="445" w:type="dxa"/>
+            <w:tcW w:w="444" w:type="dxa"/>
           </w:tcPr>
           <w:p>
             <w:r>
@@ -349,7 +397,7 @@
         </w:tc>
         <w:tc>
           <w:tcPr>
-            <w:tcW w:w="2610" w:type="dxa"/>
+            <w:tcW w:w="2238" w:type="dxa"/>
           </w:tcPr>
           <w:p>
             <w:r>
@@ -359,17 +407,27 @@
         </w:tc>
         <w:tc>
           <w:tcPr>
-            <w:tcW w:w="1260" w:type="dxa"/>
-          </w:tcPr>
-          <w:p>
-            <w:r>
-              <w:t>1</w:t>
-            </w:r>
-          </w:p>
-        </w:tc>
-        <w:tc>
-          <w:tcPr>
-            <w:tcW w:w="1530" w:type="dxa"/>
+            <w:tcW w:w="1233" w:type="dxa"/>
+          </w:tcPr>
+          <w:p>
+            <w:r>
+              <w:t>1</w:t>
+            </w:r>
+          </w:p>
+        </w:tc>
+        <w:tc>
+          <w:tcPr>
+            <w:tcW w:w="1140" w:type="dxa"/>
+          </w:tcPr>
+          <w:p>
+            <w:r>
+              <w:t>1</w:t>
+            </w:r>
+          </w:p>
+        </w:tc>
+        <w:tc>
+          <w:tcPr>
+            <w:tcW w:w="1436" w:type="dxa"/>
           </w:tcPr>
           <w:p>
             <w:r>
@@ -379,17 +437,11 @@
         </w:tc>
         <w:tc>
           <w:tcPr>
-            <w:tcW w:w="3505" w:type="dxa"/>
-          </w:tcPr>
-          <w:p>
-            <w:r>
-              <w:t>Trem</w:t>
-            </w:r>
-            <w:r>
-              <w:t>o</w:t>
-            </w:r>
-            <w:r>
-              <w:t>lo goes up and down on its own in the micro scale,</w:t>
+            <w:tcW w:w="2859" w:type="dxa"/>
+          </w:tcPr>
+          <w:p>
+            <w:r>
+              <w:t>Tremolo goes up and down on its own in the micro scale,</w:t>
             </w:r>
           </w:p>
           <w:p>
@@ -402,7 +454,7 @@
       <w:tr>
         <w:tc>
           <w:tcPr>
-            <w:tcW w:w="445" w:type="dxa"/>
+            <w:tcW w:w="444" w:type="dxa"/>
           </w:tcPr>
           <w:p>
             <w:r>
@@ -412,7 +464,7 @@
         </w:tc>
         <w:tc>
           <w:tcPr>
-            <w:tcW w:w="2610" w:type="dxa"/>
+            <w:tcW w:w="2238" w:type="dxa"/>
           </w:tcPr>
           <w:p>
             <w:r>
@@ -422,17 +474,27 @@
         </w:tc>
         <w:tc>
           <w:tcPr>
-            <w:tcW w:w="1260" w:type="dxa"/>
-          </w:tcPr>
-          <w:p>
-            <w:r>
-              <w:t>1</w:t>
-            </w:r>
-          </w:p>
-        </w:tc>
-        <w:tc>
-          <w:tcPr>
-            <w:tcW w:w="1530" w:type="dxa"/>
+            <w:tcW w:w="1233" w:type="dxa"/>
+          </w:tcPr>
+          <w:p>
+            <w:r>
+              <w:t>1</w:t>
+            </w:r>
+          </w:p>
+        </w:tc>
+        <w:tc>
+          <w:tcPr>
+            <w:tcW w:w="1140" w:type="dxa"/>
+          </w:tcPr>
+          <w:p>
+            <w:r>
+              <w:t>1</w:t>
+            </w:r>
+          </w:p>
+        </w:tc>
+        <w:tc>
+          <w:tcPr>
+            <w:tcW w:w="1436" w:type="dxa"/>
           </w:tcPr>
           <w:p>
             <w:r>
@@ -442,7 +504,7 @@
         </w:tc>
         <w:tc>
           <w:tcPr>
-            <w:tcW w:w="3505" w:type="dxa"/>
+            <w:tcW w:w="2859" w:type="dxa"/>
           </w:tcPr>
           <w:p>
             <w:r>
@@ -454,7 +516,7 @@
       <w:tr>
         <w:tc>
           <w:tcPr>
-            <w:tcW w:w="445" w:type="dxa"/>
+            <w:tcW w:w="444" w:type="dxa"/>
           </w:tcPr>
           <w:p>
             <w:r>
@@ -464,7 +526,7 @@
         </w:tc>
         <w:tc>
           <w:tcPr>
-            <w:tcW w:w="2610" w:type="dxa"/>
+            <w:tcW w:w="2238" w:type="dxa"/>
           </w:tcPr>
           <w:p>
             <w:r>
@@ -474,7 +536,7 @@
         </w:tc>
         <w:tc>
           <w:tcPr>
-            <w:tcW w:w="1260" w:type="dxa"/>
+            <w:tcW w:w="1233" w:type="dxa"/>
           </w:tcPr>
           <w:p>
             <w:r>
@@ -484,7 +546,17 @@
         </w:tc>
         <w:tc>
           <w:tcPr>
-            <w:tcW w:w="1530" w:type="dxa"/>
+            <w:tcW w:w="1140" w:type="dxa"/>
+          </w:tcPr>
+          <w:p>
+            <w:r>
+              <w:t>0</w:t>
+            </w:r>
+          </w:p>
+        </w:tc>
+        <w:tc>
+          <w:tcPr>
+            <w:tcW w:w="1436" w:type="dxa"/>
           </w:tcPr>
           <w:p>
             <w:r>
@@ -494,7 +566,7 @@
         </w:tc>
         <w:tc>
           <w:tcPr>
-            <w:tcW w:w="3505" w:type="dxa"/>
+            <w:tcW w:w="2859" w:type="dxa"/>
           </w:tcPr>
           <w:p>
             <w:r>
@@ -506,7 +578,7 @@
       <w:tr>
         <w:tc>
           <w:tcPr>
-            <w:tcW w:w="445" w:type="dxa"/>
+            <w:tcW w:w="444" w:type="dxa"/>
           </w:tcPr>
           <w:p>
             <w:r>
@@ -516,7 +588,7 @@
         </w:tc>
         <w:tc>
           <w:tcPr>
-            <w:tcW w:w="2610" w:type="dxa"/>
+            <w:tcW w:w="2238" w:type="dxa"/>
           </w:tcPr>
           <w:p>
             <w:r>
@@ -526,7 +598,7 @@
         </w:tc>
         <w:tc>
           <w:tcPr>
-            <w:tcW w:w="1260" w:type="dxa"/>
+            <w:tcW w:w="1233" w:type="dxa"/>
           </w:tcPr>
           <w:p>
             <w:r>
@@ -536,7 +608,17 @@
         </w:tc>
         <w:tc>
           <w:tcPr>
-            <w:tcW w:w="1530" w:type="dxa"/>
+            <w:tcW w:w="1140" w:type="dxa"/>
+          </w:tcPr>
+          <w:p>
+            <w:r>
+              <w:t>1</w:t>
+            </w:r>
+          </w:p>
+        </w:tc>
+        <w:tc>
+          <w:tcPr>
+            <w:tcW w:w="1436" w:type="dxa"/>
           </w:tcPr>
           <w:p>
             <w:r>
@@ -546,7 +628,7 @@
         </w:tc>
         <w:tc>
           <w:tcPr>
-            <w:tcW w:w="3505" w:type="dxa"/>
+            <w:tcW w:w="2859" w:type="dxa"/>
           </w:tcPr>
           <w:p/>
         </w:tc>
@@ -554,7 +636,7 @@
       <w:tr>
         <w:tc>
           <w:tcPr>
-            <w:tcW w:w="445" w:type="dxa"/>
+            <w:tcW w:w="444" w:type="dxa"/>
           </w:tcPr>
           <w:p>
             <w:r>
@@ -564,7 +646,7 @@
         </w:tc>
         <w:tc>
           <w:tcPr>
-            <w:tcW w:w="2610" w:type="dxa"/>
+            <w:tcW w:w="2238" w:type="dxa"/>
           </w:tcPr>
           <w:p>
             <w:r>
@@ -574,7 +656,7 @@
         </w:tc>
         <w:tc>
           <w:tcPr>
-            <w:tcW w:w="1260" w:type="dxa"/>
+            <w:tcW w:w="1233" w:type="dxa"/>
           </w:tcPr>
           <w:p>
             <w:r>
@@ -584,7 +666,17 @@
         </w:tc>
         <w:tc>
           <w:tcPr>
-            <w:tcW w:w="1530" w:type="dxa"/>
+            <w:tcW w:w="1140" w:type="dxa"/>
+          </w:tcPr>
+          <w:p>
+            <w:r>
+              <w:t>1</w:t>
+            </w:r>
+          </w:p>
+        </w:tc>
+        <w:tc>
+          <w:tcPr>
+            <w:tcW w:w="1436" w:type="dxa"/>
           </w:tcPr>
           <w:p>
             <w:r>
@@ -594,7 +686,7 @@
         </w:tc>
         <w:tc>
           <w:tcPr>
-            <w:tcW w:w="3505" w:type="dxa"/>
+            <w:tcW w:w="2859" w:type="dxa"/>
           </w:tcPr>
           <w:p/>
         </w:tc>
@@ -602,7 +694,7 @@
       <w:tr>
         <w:tc>
           <w:tcPr>
-            <w:tcW w:w="445" w:type="dxa"/>
+            <w:tcW w:w="444" w:type="dxa"/>
           </w:tcPr>
           <w:p>
             <w:r>
@@ -612,7 +704,7 @@
         </w:tc>
         <w:tc>
           <w:tcPr>
-            <w:tcW w:w="2610" w:type="dxa"/>
+            <w:tcW w:w="2238" w:type="dxa"/>
           </w:tcPr>
           <w:p>
             <w:r>
@@ -622,7 +714,7 @@
         </w:tc>
         <w:tc>
           <w:tcPr>
-            <w:tcW w:w="1260" w:type="dxa"/>
+            <w:tcW w:w="1233" w:type="dxa"/>
           </w:tcPr>
           <w:p>
             <w:r>
@@ -632,7 +724,17 @@
         </w:tc>
         <w:tc>
           <w:tcPr>
-            <w:tcW w:w="1530" w:type="dxa"/>
+            <w:tcW w:w="1140" w:type="dxa"/>
+          </w:tcPr>
+          <w:p>
+            <w:r>
+              <w:t>1</w:t>
+            </w:r>
+          </w:p>
+        </w:tc>
+        <w:tc>
+          <w:tcPr>
+            <w:tcW w:w="1436" w:type="dxa"/>
           </w:tcPr>
           <w:p>
             <w:r>
@@ -642,7 +744,7 @@
         </w:tc>
         <w:tc>
           <w:tcPr>
-            <w:tcW w:w="3505" w:type="dxa"/>
+            <w:tcW w:w="2859" w:type="dxa"/>
           </w:tcPr>
           <w:p>
             <w:r>
@@ -654,7 +756,7 @@
       <w:tr>
         <w:tc>
           <w:tcPr>
-            <w:tcW w:w="445" w:type="dxa"/>
+            <w:tcW w:w="444" w:type="dxa"/>
           </w:tcPr>
           <w:p>
             <w:r>
@@ -664,7 +766,7 @@
         </w:tc>
         <w:tc>
           <w:tcPr>
-            <w:tcW w:w="2610" w:type="dxa"/>
+            <w:tcW w:w="2238" w:type="dxa"/>
           </w:tcPr>
           <w:p>
             <w:r>
@@ -674,7 +776,7 @@
         </w:tc>
         <w:tc>
           <w:tcPr>
-            <w:tcW w:w="1260" w:type="dxa"/>
+            <w:tcW w:w="1233" w:type="dxa"/>
           </w:tcPr>
           <w:p>
             <w:r>
@@ -684,7 +786,17 @@
         </w:tc>
         <w:tc>
           <w:tcPr>
-            <w:tcW w:w="1530" w:type="dxa"/>
+            <w:tcW w:w="1140" w:type="dxa"/>
+          </w:tcPr>
+          <w:p>
+            <w:r>
+              <w:t>1</w:t>
+            </w:r>
+          </w:p>
+        </w:tc>
+        <w:tc>
+          <w:tcPr>
+            <w:tcW w:w="1436" w:type="dxa"/>
           </w:tcPr>
           <w:p>
             <w:r>
@@ -694,7 +806,7 @@
         </w:tc>
         <w:tc>
           <w:tcPr>
-            <w:tcW w:w="3505" w:type="dxa"/>
+            <w:tcW w:w="2859" w:type="dxa"/>
           </w:tcPr>
           <w:p>
             <w:r>
@@ -706,7 +818,7 @@
       <w:tr>
         <w:tc>
           <w:tcPr>
-            <w:tcW w:w="445" w:type="dxa"/>
+            <w:tcW w:w="444" w:type="dxa"/>
           </w:tcPr>
           <w:p>
             <w:r>
@@ -716,7 +828,7 @@
         </w:tc>
         <w:tc>
           <w:tcPr>
-            <w:tcW w:w="2610" w:type="dxa"/>
+            <w:tcW w:w="2238" w:type="dxa"/>
           </w:tcPr>
           <w:p>
             <w:r>
@@ -726,7 +838,7 @@
         </w:tc>
         <w:tc>
           <w:tcPr>
-            <w:tcW w:w="1260" w:type="dxa"/>
+            <w:tcW w:w="1233" w:type="dxa"/>
           </w:tcPr>
           <w:p>
             <w:r>
@@ -736,7 +848,19 @@
         </w:tc>
         <w:tc>
           <w:tcPr>
-            <w:tcW w:w="1530" w:type="dxa"/>
+            <w:tcW w:w="1140" w:type="dxa"/>
+          </w:tcPr>
+          <w:p>
+            <w:r>
+              <w:t>1</w:t>
+            </w:r>
+            <w:bookmarkStart w:id="0" w:name="_GoBack"/>
+            <w:bookmarkEnd w:id="0"/>
+          </w:p>
+        </w:tc>
+        <w:tc>
+          <w:tcPr>
+            <w:tcW w:w="1436" w:type="dxa"/>
           </w:tcPr>
           <w:p>
             <w:r>
@@ -746,7 +870,7 @@
         </w:tc>
         <w:tc>
           <w:tcPr>
-            <w:tcW w:w="3505" w:type="dxa"/>
+            <w:tcW w:w="2859" w:type="dxa"/>
           </w:tcPr>
           <w:p>
             <w:r>
@@ -763,7 +887,7 @@
       <w:tr>
         <w:tc>
           <w:tcPr>
-            <w:tcW w:w="445" w:type="dxa"/>
+            <w:tcW w:w="444" w:type="dxa"/>
           </w:tcPr>
           <w:p>
             <w:r>
@@ -773,7 +897,7 @@
         </w:tc>
         <w:tc>
           <w:tcPr>
-            <w:tcW w:w="2610" w:type="dxa"/>
+            <w:tcW w:w="2238" w:type="dxa"/>
           </w:tcPr>
           <w:p>
             <w:r>
@@ -783,17 +907,27 @@
         </w:tc>
         <w:tc>
           <w:tcPr>
-            <w:tcW w:w="1260" w:type="dxa"/>
-          </w:tcPr>
-          <w:p>
-            <w:r>
-              <w:t>1</w:t>
-            </w:r>
-          </w:p>
-        </w:tc>
-        <w:tc>
-          <w:tcPr>
-            <w:tcW w:w="1530" w:type="dxa"/>
+            <w:tcW w:w="1233" w:type="dxa"/>
+          </w:tcPr>
+          <w:p>
+            <w:r>
+              <w:t>1</w:t>
+            </w:r>
+          </w:p>
+        </w:tc>
+        <w:tc>
+          <w:tcPr>
+            <w:tcW w:w="1140" w:type="dxa"/>
+          </w:tcPr>
+          <w:p>
+            <w:r>
+              <w:t>1</w:t>
+            </w:r>
+          </w:p>
+        </w:tc>
+        <w:tc>
+          <w:tcPr>
+            <w:tcW w:w="1436" w:type="dxa"/>
           </w:tcPr>
           <w:p>
             <w:r>
@@ -803,7 +937,7 @@
         </w:tc>
         <w:tc>
           <w:tcPr>
-            <w:tcW w:w="3505" w:type="dxa"/>
+            <w:tcW w:w="2859" w:type="dxa"/>
           </w:tcPr>
           <w:p/>
         </w:tc>
@@ -811,7 +945,7 @@
       <w:tr>
         <w:tc>
           <w:tcPr>
-            <w:tcW w:w="445" w:type="dxa"/>
+            <w:tcW w:w="444" w:type="dxa"/>
           </w:tcPr>
           <w:p>
             <w:r>
@@ -821,7 +955,7 @@
         </w:tc>
         <w:tc>
           <w:tcPr>
-            <w:tcW w:w="2610" w:type="dxa"/>
+            <w:tcW w:w="2238" w:type="dxa"/>
           </w:tcPr>
           <w:p>
             <w:r>
@@ -831,17 +965,27 @@
         </w:tc>
         <w:tc>
           <w:tcPr>
-            <w:tcW w:w="1260" w:type="dxa"/>
-          </w:tcPr>
-          <w:p>
-            <w:r>
-              <w:t>1</w:t>
-            </w:r>
-          </w:p>
-        </w:tc>
-        <w:tc>
-          <w:tcPr>
-            <w:tcW w:w="1530" w:type="dxa"/>
+            <w:tcW w:w="1233" w:type="dxa"/>
+          </w:tcPr>
+          <w:p>
+            <w:r>
+              <w:t>1</w:t>
+            </w:r>
+          </w:p>
+        </w:tc>
+        <w:tc>
+          <w:tcPr>
+            <w:tcW w:w="1140" w:type="dxa"/>
+          </w:tcPr>
+          <w:p>
+            <w:r>
+              <w:t>1</w:t>
+            </w:r>
+          </w:p>
+        </w:tc>
+        <w:tc>
+          <w:tcPr>
+            <w:tcW w:w="1436" w:type="dxa"/>
           </w:tcPr>
           <w:p>
             <w:r>
@@ -851,16 +995,13 @@
         </w:tc>
         <w:tc>
           <w:tcPr>
-            <w:tcW w:w="3505" w:type="dxa"/>
+            <w:tcW w:w="2859" w:type="dxa"/>
           </w:tcPr>
           <w:p/>
         </w:tc>
       </w:tr>
     </w:tbl>
-    <w:p>
-      <w:bookmarkStart w:id="0" w:name="_GoBack"/>
-      <w:bookmarkEnd w:id="0"/>
-    </w:p>
+    <w:p/>
     <w:sectPr>
       <w:pgSz w:w="12240" w:h="15840"/>
       <w:pgMar w:top="1440" w:right="1440" w:bottom="1440" w:left="1440" w:header="720" w:footer="720" w:gutter="0"/>

</xml_diff>